<commit_message>
them nut loai san pham
</commit_message>
<xml_diff>
--- a/Project Java - Kế hoạch.docx
+++ b/Project Java - Kế hoạch.docx
@@ -12,7 +12,6 @@
           <w:sz w:val="96"/>
         </w:rPr>
       </w:pPr>
-      <w:bookmarkStart w:id="0" w:name="_GoBack"/>
       <w:r>
         <w:rPr>
           <w:b/>
@@ -22,7 +21,6 @@
         <w:t>BẢN KẾ HOẠCH</w:t>
       </w:r>
     </w:p>
-    <w:bookmarkEnd w:id="0"/>
     <w:p>
       <w:pPr>
         <w:jc w:val="center"/>
@@ -745,19 +743,7 @@
               <w:rPr>
                 <w:sz w:val="24"/>
               </w:rPr>
-              <w:t>Thiết lập cơ sở dữ liệu (</w:t>
-            </w:r>
-            <w:r>
-              <w:rPr>
-                <w:sz w:val="24"/>
-              </w:rPr>
-              <w:t>SQL</w:t>
-            </w:r>
-            <w:r>
-              <w:rPr>
-                <w:sz w:val="24"/>
-              </w:rPr>
-              <w:t>)</w:t>
+              <w:t>Thiết lập cơ sở dữ liệu (SQL)</w:t>
             </w:r>
           </w:p>
         </w:tc>
@@ -915,12 +901,42 @@
     </w:p>
     <w:p>
       <w:pPr>
+        <w:rPr>
+          <w:b/>
+          <w:sz w:val="32"/>
+          <w:u w:val="single"/>
+          <w:lang w:val="vi-VN"/>
+        </w:rPr>
+      </w:pPr>
+      <w:r>
         <w:rPr>
           <w:b/>
           <w:sz w:val="32"/>
           <w:u w:val="single"/>
         </w:rPr>
-      </w:pPr>
+        <w:t>C</w:t>
+      </w:r>
+      <w:r>
+        <w:rPr>
+          <w:b/>
+          <w:sz w:val="32"/>
+          <w:u w:val="single"/>
+          <w:lang w:val="vi-VN"/>
+        </w:rPr>
+        <w:t>. Phân Công</w:t>
+      </w:r>
+    </w:p>
+    <w:p>
+      <w:pPr>
+        <w:rPr>
+          <w:b/>
+          <w:sz w:val="32"/>
+          <w:u w:val="single"/>
+          <w:lang w:val="vi-VN"/>
+        </w:rPr>
+      </w:pPr>
+      <w:bookmarkStart w:id="0" w:name="_GoBack"/>
+      <w:bookmarkEnd w:id="0"/>
     </w:p>
     <w:sectPr>
       <w:pgSz w:w="12240" w:h="15840"/>
@@ -934,7 +950,7 @@
 
 <file path=word/numbering.xml><?xml version="1.0" encoding="utf-8"?>
 <w:numbering xmlns:wpc="http://schemas.microsoft.com/office/word/2010/wordprocessingCanvas" xmlns:mc="http://schemas.openxmlformats.org/markup-compatibility/2006" xmlns:o="urn:schemas-microsoft-com:office:office" xmlns:r="http://schemas.openxmlformats.org/officeDocument/2006/relationships" xmlns:m="http://schemas.openxmlformats.org/officeDocument/2006/math" xmlns:v="urn:schemas-microsoft-com:vml" xmlns:wp14="http://schemas.microsoft.com/office/word/2010/wordprocessingDrawing" xmlns:wp="http://schemas.openxmlformats.org/drawingml/2006/wordprocessingDrawing" xmlns:w10="urn:schemas-microsoft-com:office:word" xmlns:w="http://schemas.openxmlformats.org/wordprocessingml/2006/main" xmlns:w14="http://schemas.microsoft.com/office/word/2010/wordml" xmlns:w15="http://schemas.microsoft.com/office/word/2012/wordml" xmlns:wpg="http://schemas.microsoft.com/office/word/2010/wordprocessingGroup" xmlns:wpi="http://schemas.microsoft.com/office/word/2010/wordprocessingInk" xmlns:wne="http://schemas.microsoft.com/office/word/2006/wordml" xmlns:wps="http://schemas.microsoft.com/office/word/2010/wordprocessingShape" mc:Ignorable="w14 w15 wp14">
-  <w:abstractNum w:abstractNumId="0">
+  <w:abstractNum w:abstractNumId="0" w15:restartNumberingAfterBreak="0">
     <w:nsid w:val="02B20A80"/>
     <w:multiLevelType w:val="hybridMultilevel"/>
     <w:tmpl w:val="E2100A84"/>
@@ -1047,7 +1063,7 @@
       </w:rPr>
     </w:lvl>
   </w:abstractNum>
-  <w:abstractNum w:abstractNumId="1">
+  <w:abstractNum w:abstractNumId="1" w15:restartNumberingAfterBreak="0">
     <w:nsid w:val="1F8746C9"/>
     <w:multiLevelType w:val="hybridMultilevel"/>
     <w:tmpl w:val="83BAD9E6"/>
@@ -1136,7 +1152,7 @@
       </w:pPr>
     </w:lvl>
   </w:abstractNum>
-  <w:abstractNum w:abstractNumId="2">
+  <w:abstractNum w:abstractNumId="2" w15:restartNumberingAfterBreak="0">
     <w:nsid w:val="22BC2BE7"/>
     <w:multiLevelType w:val="hybridMultilevel"/>
     <w:tmpl w:val="FF42184E"/>
@@ -1222,7 +1238,7 @@
       </w:pPr>
     </w:lvl>
   </w:abstractNum>
-  <w:abstractNum w:abstractNumId="3">
+  <w:abstractNum w:abstractNumId="3" w15:restartNumberingAfterBreak="0">
     <w:nsid w:val="2C0A3511"/>
     <w:multiLevelType w:val="hybridMultilevel"/>
     <w:tmpl w:val="6E28786C"/>
@@ -1335,7 +1351,7 @@
       </w:rPr>
     </w:lvl>
   </w:abstractNum>
-  <w:abstractNum w:abstractNumId="4">
+  <w:abstractNum w:abstractNumId="4" w15:restartNumberingAfterBreak="0">
     <w:nsid w:val="3E3714F1"/>
     <w:multiLevelType w:val="hybridMultilevel"/>
     <w:tmpl w:val="1D687854"/>
@@ -1917,7 +1933,6 @@
       <w:spacing w:after="0" w:line="240" w:lineRule="auto"/>
     </w:pPr>
     <w:tblPr>
-      <w:tblInd w:w="0" w:type="dxa"/>
       <w:tblBorders>
         <w:top w:val="single" w:sz="4" w:space="0" w:color="auto"/>
         <w:left w:val="single" w:sz="4" w:space="0" w:color="auto"/>
@@ -1926,12 +1941,6 @@
         <w:insideH w:val="single" w:sz="4" w:space="0" w:color="auto"/>
         <w:insideV w:val="single" w:sz="4" w:space="0" w:color="auto"/>
       </w:tblBorders>
-      <w:tblCellMar>
-        <w:top w:w="0" w:type="dxa"/>
-        <w:left w:w="108" w:type="dxa"/>
-        <w:bottom w:w="0" w:type="dxa"/>
-        <w:right w:w="108" w:type="dxa"/>
-      </w:tblCellMar>
     </w:tblPr>
   </w:style>
   <w:style w:type="paragraph" w:styleId="ListParagraph">
@@ -2251,7 +2260,7 @@
 </file>
 
 <file path=customXml/itemProps1.xml><?xml version="1.0" encoding="utf-8"?>
-<ds:datastoreItem xmlns:ds="http://schemas.openxmlformats.org/officeDocument/2006/customXml" ds:itemID="{4B8CEE94-9C34-4506-B375-CBC1D3981A36}">
+<ds:datastoreItem xmlns:ds="http://schemas.openxmlformats.org/officeDocument/2006/customXml" ds:itemID="{78642579-30F8-4094-AE85-5DD11984CE43}">
   <ds:schemaRefs>
     <ds:schemaRef ds:uri="http://schemas.openxmlformats.org/officeDocument/2006/bibliography"/>
   </ds:schemaRefs>

</xml_diff>